<commit_message>
update Book/BookRecorder.xlsx and Cpp Tips
</commit_message>
<xml_diff>
--- a/S012_Cpp_ModernCppTips.docx
+++ b/S012_Cpp_ModernCppTips.docx
@@ -229,8 +229,6 @@
         </w:rPr>
         <w:t xml:space="preserve">++ and </w:t>
       </w:r>
-      <w:bookmarkStart w:id="0" w:name="_GoBack"/>
-      <w:bookmarkEnd w:id="0"/>
       <w:r>
         <w:rPr>
           <w:b/>
@@ -1623,7 +1621,7 @@
           <w:lang w:eastAsia="ko-KR"/>
         </w:rPr>
       </w:pPr>
-      <w:bookmarkStart w:id="1" w:name="_Toc48254445"/>
+      <w:bookmarkStart w:id="0" w:name="_Toc48254445"/>
       <w:r>
         <w:rPr>
           <w:rFonts w:hint="eastAsia"/>
@@ -1631,17 +1629,48 @@
         </w:rPr>
         <w:lastRenderedPageBreak/>
         <w:t>변수</w:t>
+      </w:r>
+      <w:bookmarkEnd w:id="0"/>
+    </w:p>
+    <w:p>
+      <w:pPr>
+        <w:pStyle w:val="2"/>
+        <w:rPr>
+          <w:lang w:eastAsia="ko-KR"/>
+        </w:rPr>
+      </w:pPr>
+      <w:bookmarkStart w:id="1" w:name="_Toc48254446"/>
+      <w:r>
+        <w:rPr>
+          <w:rFonts w:hint="eastAsia"/>
+          <w:lang w:eastAsia="ko-KR"/>
+        </w:rPr>
+        <w:t>초기화</w:t>
       </w:r>
       <w:bookmarkEnd w:id="1"/>
     </w:p>
     <w:p>
       <w:pPr>
-        <w:pStyle w:val="2"/>
-        <w:rPr>
-          <w:lang w:eastAsia="ko-KR"/>
-        </w:rPr>
-      </w:pPr>
-      <w:bookmarkStart w:id="2" w:name="_Toc48254446"/>
+        <w:pStyle w:val="3"/>
+        <w:rPr>
+          <w:lang w:eastAsia="ko-KR"/>
+        </w:rPr>
+      </w:pPr>
+      <w:bookmarkStart w:id="2" w:name="_Toc48254447"/>
+      <w:r>
+        <w:rPr>
+          <w:rFonts w:hint="eastAsia"/>
+          <w:lang w:eastAsia="ko-KR"/>
+        </w:rPr>
+        <w:t>보편적</w:t>
+      </w:r>
+      <w:r>
+        <w:rPr>
+          <w:rFonts w:hint="eastAsia"/>
+          <w:lang w:eastAsia="ko-KR"/>
+        </w:rPr>
+        <w:t xml:space="preserve"> </w:t>
+      </w:r>
       <w:r>
         <w:rPr>
           <w:rFonts w:hint="eastAsia"/>
@@ -1650,37 +1679,6 @@
         <w:t>초기화</w:t>
       </w:r>
       <w:bookmarkEnd w:id="2"/>
-    </w:p>
-    <w:p>
-      <w:pPr>
-        <w:pStyle w:val="3"/>
-        <w:rPr>
-          <w:lang w:eastAsia="ko-KR"/>
-        </w:rPr>
-      </w:pPr>
-      <w:bookmarkStart w:id="3" w:name="_Toc48254447"/>
-      <w:r>
-        <w:rPr>
-          <w:rFonts w:hint="eastAsia"/>
-          <w:lang w:eastAsia="ko-KR"/>
-        </w:rPr>
-        <w:t>보편적</w:t>
-      </w:r>
-      <w:r>
-        <w:rPr>
-          <w:rFonts w:hint="eastAsia"/>
-          <w:lang w:eastAsia="ko-KR"/>
-        </w:rPr>
-        <w:t xml:space="preserve"> </w:t>
-      </w:r>
-      <w:r>
-        <w:rPr>
-          <w:rFonts w:hint="eastAsia"/>
-          <w:lang w:eastAsia="ko-KR"/>
-        </w:rPr>
-        <w:t>초기화</w:t>
-      </w:r>
-      <w:bookmarkEnd w:id="3"/>
     </w:p>
     <w:p>
       <w:pPr>
@@ -2264,7 +2262,7 @@
           <w:lang w:eastAsia="ko-KR"/>
         </w:rPr>
       </w:pPr>
-      <w:bookmarkStart w:id="4" w:name="_Toc48254448"/>
+      <w:bookmarkStart w:id="3" w:name="_Toc48254448"/>
       <w:r>
         <w:rPr>
           <w:rFonts w:hint="eastAsia"/>
@@ -2272,7 +2270,7 @@
         </w:rPr>
         <w:t>자료형</w:t>
       </w:r>
-      <w:bookmarkEnd w:id="4"/>
+      <w:bookmarkEnd w:id="3"/>
     </w:p>
     <w:p>
       <w:pPr>
@@ -2281,7 +2279,7 @@
           <w:lang w:eastAsia="ko-KR"/>
         </w:rPr>
       </w:pPr>
-      <w:bookmarkStart w:id="5" w:name="_Toc48254449"/>
+      <w:bookmarkStart w:id="4" w:name="_Toc48254449"/>
       <w:r>
         <w:rPr>
           <w:rFonts w:hint="eastAsia"/>
@@ -2289,7 +2287,7 @@
         </w:rPr>
         <w:t>auto</w:t>
       </w:r>
-      <w:bookmarkEnd w:id="5"/>
+      <w:bookmarkEnd w:id="4"/>
     </w:p>
     <w:p>
       <w:pPr>
@@ -3628,6 +3626,1749 @@
         </w:rPr>
         <w:t>.</w:t>
       </w:r>
+    </w:p>
+    <w:p>
+      <w:pPr>
+        <w:rPr>
+          <w:lang w:eastAsia="ko-KR"/>
+        </w:rPr>
+      </w:pPr>
+    </w:p>
+    <w:p>
+      <w:pPr>
+        <w:pStyle w:val="1"/>
+        <w:rPr>
+          <w:lang w:eastAsia="ko-KR"/>
+        </w:rPr>
+      </w:pPr>
+      <w:r>
+        <w:rPr>
+          <w:rFonts w:hint="eastAsia"/>
+          <w:lang w:eastAsia="ko-KR"/>
+        </w:rPr>
+        <w:t>클래스</w:t>
+      </w:r>
+    </w:p>
+    <w:p>
+      <w:pPr>
+        <w:pStyle w:val="2"/>
+        <w:rPr>
+          <w:lang w:eastAsia="ko-KR"/>
+        </w:rPr>
+      </w:pPr>
+      <w:r>
+        <w:rPr>
+          <w:rFonts w:hint="eastAsia"/>
+          <w:lang w:eastAsia="ko-KR"/>
+        </w:rPr>
+        <w:t>v</w:t>
+      </w:r>
+      <w:r>
+        <w:rPr>
+          <w:lang w:eastAsia="ko-KR"/>
+        </w:rPr>
+        <w:t>ector</w:t>
+      </w:r>
+    </w:p>
+    <w:p>
+      <w:pPr>
+        <w:rPr>
+          <w:lang w:eastAsia="ko-KR"/>
+        </w:rPr>
+      </w:pPr>
+      <w:proofErr w:type="spellStart"/>
+      <w:r>
+        <w:rPr>
+          <w:lang w:eastAsia="ko-KR"/>
+        </w:rPr>
+        <w:t>push_back</w:t>
+      </w:r>
+      <w:proofErr w:type="spellEnd"/>
+      <w:r>
+        <w:rPr>
+          <w:lang w:eastAsia="ko-KR"/>
+        </w:rPr>
+        <w:t>()</w:t>
+      </w:r>
+      <w:r>
+        <w:rPr>
+          <w:rFonts w:hint="eastAsia"/>
+          <w:lang w:eastAsia="ko-KR"/>
+        </w:rPr>
+        <w:t>은</w:t>
+      </w:r>
+      <w:r>
+        <w:rPr>
+          <w:rFonts w:hint="eastAsia"/>
+          <w:lang w:eastAsia="ko-KR"/>
+        </w:rPr>
+        <w:t xml:space="preserve"> </w:t>
+      </w:r>
+      <w:r>
+        <w:rPr>
+          <w:rFonts w:hint="eastAsia"/>
+          <w:lang w:eastAsia="ko-KR"/>
+        </w:rPr>
+        <w:t>편리하기는</w:t>
+      </w:r>
+      <w:r>
+        <w:rPr>
+          <w:rFonts w:hint="eastAsia"/>
+          <w:lang w:eastAsia="ko-KR"/>
+        </w:rPr>
+        <w:t xml:space="preserve"> </w:t>
+      </w:r>
+      <w:r>
+        <w:rPr>
+          <w:rFonts w:hint="eastAsia"/>
+          <w:lang w:eastAsia="ko-KR"/>
+        </w:rPr>
+        <w:t>하지만</w:t>
+      </w:r>
+      <w:r>
+        <w:rPr>
+          <w:rFonts w:hint="eastAsia"/>
+          <w:lang w:eastAsia="ko-KR"/>
+        </w:rPr>
+        <w:t xml:space="preserve"> </w:t>
+      </w:r>
+      <w:r>
+        <w:rPr>
+          <w:rFonts w:hint="eastAsia"/>
+          <w:lang w:eastAsia="ko-KR"/>
+        </w:rPr>
+        <w:t>비효율적이다</w:t>
+      </w:r>
+      <w:r>
+        <w:rPr>
+          <w:rFonts w:hint="eastAsia"/>
+          <w:lang w:eastAsia="ko-KR"/>
+        </w:rPr>
+        <w:t>.</w:t>
+      </w:r>
+      <w:r>
+        <w:rPr>
+          <w:lang w:eastAsia="ko-KR"/>
+        </w:rPr>
+        <w:t xml:space="preserve"> </w:t>
+      </w:r>
+      <w:r>
+        <w:rPr>
+          <w:rFonts w:hint="eastAsia"/>
+          <w:lang w:eastAsia="ko-KR"/>
+        </w:rPr>
+        <w:t>벡터의</w:t>
+      </w:r>
+      <w:r>
+        <w:rPr>
+          <w:rFonts w:hint="eastAsia"/>
+          <w:lang w:eastAsia="ko-KR"/>
+        </w:rPr>
+        <w:t xml:space="preserve"> </w:t>
+      </w:r>
+      <w:r>
+        <w:rPr>
+          <w:rFonts w:hint="eastAsia"/>
+          <w:lang w:eastAsia="ko-KR"/>
+        </w:rPr>
+        <w:t>크기가</w:t>
+      </w:r>
+      <w:r>
+        <w:rPr>
+          <w:rFonts w:hint="eastAsia"/>
+          <w:lang w:eastAsia="ko-KR"/>
+        </w:rPr>
+        <w:t xml:space="preserve"> </w:t>
+      </w:r>
+      <w:r>
+        <w:rPr>
+          <w:lang w:eastAsia="ko-KR"/>
+        </w:rPr>
+        <w:t>1</w:t>
+      </w:r>
+      <w:r>
+        <w:rPr>
+          <w:rFonts w:hint="eastAsia"/>
+          <w:lang w:eastAsia="ko-KR"/>
+        </w:rPr>
+        <w:t>만큼</w:t>
+      </w:r>
+      <w:r>
+        <w:rPr>
+          <w:rFonts w:hint="eastAsia"/>
+          <w:lang w:eastAsia="ko-KR"/>
+        </w:rPr>
+        <w:t xml:space="preserve"> </w:t>
+      </w:r>
+      <w:r>
+        <w:rPr>
+          <w:rFonts w:hint="eastAsia"/>
+          <w:lang w:eastAsia="ko-KR"/>
+        </w:rPr>
+        <w:t>증가하게</w:t>
+      </w:r>
+      <w:r>
+        <w:rPr>
+          <w:rFonts w:hint="eastAsia"/>
+          <w:lang w:eastAsia="ko-KR"/>
+        </w:rPr>
+        <w:t xml:space="preserve"> </w:t>
+      </w:r>
+      <w:r>
+        <w:rPr>
+          <w:rFonts w:hint="eastAsia"/>
+          <w:lang w:eastAsia="ko-KR"/>
+        </w:rPr>
+        <w:t>되면</w:t>
+      </w:r>
+      <w:r>
+        <w:rPr>
+          <w:rFonts w:hint="eastAsia"/>
+          <w:lang w:eastAsia="ko-KR"/>
+        </w:rPr>
+        <w:t xml:space="preserve"> </w:t>
+      </w:r>
+      <w:r>
+        <w:rPr>
+          <w:rFonts w:hint="eastAsia"/>
+          <w:lang w:eastAsia="ko-KR"/>
+        </w:rPr>
+        <w:t>새로운</w:t>
+      </w:r>
+      <w:r>
+        <w:rPr>
+          <w:rFonts w:hint="eastAsia"/>
+          <w:lang w:eastAsia="ko-KR"/>
+        </w:rPr>
+        <w:t xml:space="preserve"> </w:t>
+      </w:r>
+      <w:r>
+        <w:rPr>
+          <w:rFonts w:hint="eastAsia"/>
+          <w:lang w:eastAsia="ko-KR"/>
+        </w:rPr>
+        <w:t>메모리</w:t>
+      </w:r>
+      <w:r>
+        <w:rPr>
+          <w:rFonts w:hint="eastAsia"/>
+          <w:lang w:eastAsia="ko-KR"/>
+        </w:rPr>
+        <w:t xml:space="preserve"> </w:t>
+      </w:r>
+      <w:r>
+        <w:rPr>
+          <w:rFonts w:hint="eastAsia"/>
+          <w:lang w:eastAsia="ko-KR"/>
+        </w:rPr>
+        <w:t>영역을</w:t>
+      </w:r>
+      <w:r>
+        <w:rPr>
+          <w:rFonts w:hint="eastAsia"/>
+          <w:lang w:eastAsia="ko-KR"/>
+        </w:rPr>
+        <w:t xml:space="preserve"> </w:t>
+      </w:r>
+      <w:r>
+        <w:rPr>
+          <w:rFonts w:hint="eastAsia"/>
+          <w:lang w:eastAsia="ko-KR"/>
+        </w:rPr>
+        <w:t>찾아서</w:t>
+      </w:r>
+      <w:r>
+        <w:rPr>
+          <w:rFonts w:hint="eastAsia"/>
+          <w:lang w:eastAsia="ko-KR"/>
+        </w:rPr>
+        <w:t xml:space="preserve"> </w:t>
+      </w:r>
+      <w:r>
+        <w:rPr>
+          <w:rFonts w:hint="eastAsia"/>
+          <w:lang w:eastAsia="ko-KR"/>
+        </w:rPr>
+        <w:t>벡터를</w:t>
+      </w:r>
+      <w:r>
+        <w:rPr>
+          <w:rFonts w:hint="eastAsia"/>
+          <w:lang w:eastAsia="ko-KR"/>
+        </w:rPr>
+        <w:t xml:space="preserve"> </w:t>
+      </w:r>
+      <w:r>
+        <w:rPr>
+          <w:rFonts w:hint="eastAsia"/>
+          <w:lang w:eastAsia="ko-KR"/>
+        </w:rPr>
+        <w:t>이동하여야</w:t>
+      </w:r>
+      <w:r>
+        <w:rPr>
+          <w:rFonts w:hint="eastAsia"/>
+          <w:lang w:eastAsia="ko-KR"/>
+        </w:rPr>
+        <w:t xml:space="preserve"> </w:t>
+      </w:r>
+      <w:r>
+        <w:rPr>
+          <w:rFonts w:hint="eastAsia"/>
+          <w:lang w:eastAsia="ko-KR"/>
+        </w:rPr>
+        <w:t>하기</w:t>
+      </w:r>
+      <w:r>
+        <w:rPr>
+          <w:rFonts w:hint="eastAsia"/>
+          <w:lang w:eastAsia="ko-KR"/>
+        </w:rPr>
+        <w:t xml:space="preserve"> </w:t>
+      </w:r>
+      <w:r>
+        <w:rPr>
+          <w:rFonts w:hint="eastAsia"/>
+          <w:lang w:eastAsia="ko-KR"/>
+        </w:rPr>
+        <w:t>때문이다</w:t>
+      </w:r>
+      <w:r>
+        <w:rPr>
+          <w:rFonts w:hint="eastAsia"/>
+          <w:lang w:eastAsia="ko-KR"/>
+        </w:rPr>
+        <w:t>.</w:t>
+      </w:r>
+      <w:r>
+        <w:rPr>
+          <w:lang w:eastAsia="ko-KR"/>
+        </w:rPr>
+        <w:t xml:space="preserve"> </w:t>
+      </w:r>
+      <w:r>
+        <w:rPr>
+          <w:rFonts w:hint="eastAsia"/>
+          <w:lang w:eastAsia="ko-KR"/>
+        </w:rPr>
+        <w:t>따라서</w:t>
+      </w:r>
+      <w:r>
+        <w:rPr>
+          <w:rFonts w:hint="eastAsia"/>
+          <w:lang w:eastAsia="ko-KR"/>
+        </w:rPr>
+        <w:t xml:space="preserve"> </w:t>
+      </w:r>
+      <w:r>
+        <w:rPr>
+          <w:rFonts w:hint="eastAsia"/>
+          <w:lang w:eastAsia="ko-KR"/>
+        </w:rPr>
+        <w:t>미리</w:t>
+      </w:r>
+      <w:r>
+        <w:rPr>
+          <w:rFonts w:hint="eastAsia"/>
+          <w:lang w:eastAsia="ko-KR"/>
+        </w:rPr>
+        <w:t xml:space="preserve"> </w:t>
+      </w:r>
+      <w:r>
+        <w:rPr>
+          <w:rFonts w:hint="eastAsia"/>
+          <w:lang w:eastAsia="ko-KR"/>
+        </w:rPr>
+        <w:t>크기를</w:t>
+      </w:r>
+      <w:r>
+        <w:rPr>
+          <w:rFonts w:hint="eastAsia"/>
+          <w:lang w:eastAsia="ko-KR"/>
+        </w:rPr>
+        <w:t xml:space="preserve"> </w:t>
+      </w:r>
+      <w:r>
+        <w:rPr>
+          <w:rFonts w:hint="eastAsia"/>
+          <w:lang w:eastAsia="ko-KR"/>
+        </w:rPr>
+        <w:t>어느</w:t>
+      </w:r>
+      <w:r>
+        <w:rPr>
+          <w:rFonts w:hint="eastAsia"/>
+          <w:lang w:eastAsia="ko-KR"/>
+        </w:rPr>
+        <w:t xml:space="preserve"> </w:t>
+      </w:r>
+      <w:r>
+        <w:rPr>
+          <w:rFonts w:hint="eastAsia"/>
+          <w:lang w:eastAsia="ko-KR"/>
+        </w:rPr>
+        <w:t>정도</w:t>
+      </w:r>
+      <w:r>
+        <w:rPr>
+          <w:rFonts w:hint="eastAsia"/>
+          <w:lang w:eastAsia="ko-KR"/>
+        </w:rPr>
+        <w:t xml:space="preserve"> </w:t>
+      </w:r>
+      <w:r>
+        <w:rPr>
+          <w:rFonts w:hint="eastAsia"/>
+          <w:lang w:eastAsia="ko-KR"/>
+        </w:rPr>
+        <w:t>짐작할</w:t>
+      </w:r>
+      <w:r>
+        <w:rPr>
+          <w:rFonts w:hint="eastAsia"/>
+          <w:lang w:eastAsia="ko-KR"/>
+        </w:rPr>
+        <w:t xml:space="preserve"> </w:t>
+      </w:r>
+      <w:r>
+        <w:rPr>
+          <w:rFonts w:hint="eastAsia"/>
+          <w:lang w:eastAsia="ko-KR"/>
+        </w:rPr>
+        <w:t>수</w:t>
+      </w:r>
+      <w:r>
+        <w:rPr>
+          <w:rFonts w:hint="eastAsia"/>
+          <w:lang w:eastAsia="ko-KR"/>
+        </w:rPr>
+        <w:t xml:space="preserve"> </w:t>
+      </w:r>
+      <w:r>
+        <w:rPr>
+          <w:rFonts w:hint="eastAsia"/>
+          <w:lang w:eastAsia="ko-KR"/>
+        </w:rPr>
+        <w:t>있으면</w:t>
+      </w:r>
+      <w:r>
+        <w:rPr>
+          <w:rFonts w:hint="eastAsia"/>
+          <w:lang w:eastAsia="ko-KR"/>
+        </w:rPr>
+        <w:t xml:space="preserve"> </w:t>
+      </w:r>
+      <w:r>
+        <w:rPr>
+          <w:rFonts w:hint="eastAsia"/>
+          <w:lang w:eastAsia="ko-KR"/>
+        </w:rPr>
+        <w:t>고정된</w:t>
+      </w:r>
+      <w:r>
+        <w:rPr>
+          <w:rFonts w:hint="eastAsia"/>
+          <w:lang w:eastAsia="ko-KR"/>
+        </w:rPr>
+        <w:t xml:space="preserve"> </w:t>
+      </w:r>
+      <w:r>
+        <w:rPr>
+          <w:rFonts w:hint="eastAsia"/>
+          <w:lang w:eastAsia="ko-KR"/>
+        </w:rPr>
+        <w:t>크기를</w:t>
+      </w:r>
+      <w:r>
+        <w:rPr>
+          <w:rFonts w:hint="eastAsia"/>
+          <w:lang w:eastAsia="ko-KR"/>
+        </w:rPr>
+        <w:t xml:space="preserve"> </w:t>
+      </w:r>
+      <w:r>
+        <w:rPr>
+          <w:rFonts w:hint="eastAsia"/>
+          <w:lang w:eastAsia="ko-KR"/>
+        </w:rPr>
+        <w:t>사용하는</w:t>
+      </w:r>
+      <w:r>
+        <w:rPr>
+          <w:rFonts w:hint="eastAsia"/>
+          <w:lang w:eastAsia="ko-KR"/>
+        </w:rPr>
+        <w:t xml:space="preserve"> </w:t>
+      </w:r>
+      <w:r>
+        <w:rPr>
+          <w:rFonts w:hint="eastAsia"/>
+          <w:lang w:eastAsia="ko-KR"/>
+        </w:rPr>
+        <w:t>편이</w:t>
+      </w:r>
+      <w:r>
+        <w:rPr>
+          <w:rFonts w:hint="eastAsia"/>
+          <w:lang w:eastAsia="ko-KR"/>
+        </w:rPr>
+        <w:t xml:space="preserve"> </w:t>
+      </w:r>
+      <w:r>
+        <w:rPr>
+          <w:rFonts w:hint="eastAsia"/>
+          <w:lang w:eastAsia="ko-KR"/>
+        </w:rPr>
+        <w:t>낫다</w:t>
+      </w:r>
+      <w:r>
+        <w:rPr>
+          <w:rFonts w:hint="eastAsia"/>
+          <w:lang w:eastAsia="ko-KR"/>
+        </w:rPr>
+        <w:t>.</w:t>
+      </w:r>
+    </w:p>
+    <w:p>
+      <w:pPr>
+        <w:rPr>
+          <w:lang w:eastAsia="ko-KR"/>
+        </w:rPr>
+      </w:pPr>
+      <w:r>
+        <w:rPr>
+          <w:rFonts w:hint="eastAsia"/>
+          <w:lang w:eastAsia="ko-KR"/>
+        </w:rPr>
+        <w:t>벡터의</w:t>
+      </w:r>
+      <w:r>
+        <w:rPr>
+          <w:rFonts w:hint="eastAsia"/>
+          <w:lang w:eastAsia="ko-KR"/>
+        </w:rPr>
+        <w:t xml:space="preserve"> </w:t>
+      </w:r>
+      <w:r>
+        <w:rPr>
+          <w:rFonts w:hint="eastAsia"/>
+          <w:lang w:eastAsia="ko-KR"/>
+        </w:rPr>
+        <w:t>처음은</w:t>
+      </w:r>
+      <w:r>
+        <w:rPr>
+          <w:rFonts w:hint="eastAsia"/>
+          <w:lang w:eastAsia="ko-KR"/>
+        </w:rPr>
+        <w:t xml:space="preserve"> </w:t>
+      </w:r>
+      <w:proofErr w:type="spellStart"/>
+      <w:proofErr w:type="gramStart"/>
+      <w:r>
+        <w:rPr>
+          <w:lang w:eastAsia="ko-KR"/>
+        </w:rPr>
+        <w:t>v.begin</w:t>
+      </w:r>
+      <w:proofErr w:type="spellEnd"/>
+      <w:proofErr w:type="gramEnd"/>
+      <w:r>
+        <w:rPr>
+          <w:lang w:eastAsia="ko-KR"/>
+        </w:rPr>
+        <w:t>()</w:t>
+      </w:r>
+      <w:r>
+        <w:rPr>
+          <w:rFonts w:hint="eastAsia"/>
+          <w:lang w:eastAsia="ko-KR"/>
+        </w:rPr>
+        <w:t>이나</w:t>
+      </w:r>
+      <w:r>
+        <w:rPr>
+          <w:rFonts w:hint="eastAsia"/>
+          <w:lang w:eastAsia="ko-KR"/>
+        </w:rPr>
+        <w:t xml:space="preserve"> </w:t>
+      </w:r>
+      <w:proofErr w:type="spellStart"/>
+      <w:r>
+        <w:rPr>
+          <w:lang w:eastAsia="ko-KR"/>
+        </w:rPr>
+        <w:t>v.front</w:t>
+      </w:r>
+      <w:proofErr w:type="spellEnd"/>
+      <w:r>
+        <w:rPr>
+          <w:rFonts w:hint="eastAsia"/>
+          <w:lang w:eastAsia="ko-KR"/>
+        </w:rPr>
+        <w:t>로</w:t>
+      </w:r>
+      <w:r>
+        <w:rPr>
+          <w:rFonts w:hint="eastAsia"/>
+          <w:lang w:eastAsia="ko-KR"/>
+        </w:rPr>
+        <w:t xml:space="preserve"> </w:t>
+      </w:r>
+      <w:r>
+        <w:rPr>
+          <w:rFonts w:hint="eastAsia"/>
+          <w:lang w:eastAsia="ko-KR"/>
+        </w:rPr>
+        <w:t>알</w:t>
+      </w:r>
+      <w:r>
+        <w:rPr>
+          <w:rFonts w:hint="eastAsia"/>
+          <w:lang w:eastAsia="ko-KR"/>
+        </w:rPr>
+        <w:t xml:space="preserve"> </w:t>
+      </w:r>
+      <w:r>
+        <w:rPr>
+          <w:rFonts w:hint="eastAsia"/>
+          <w:lang w:eastAsia="ko-KR"/>
+        </w:rPr>
+        <w:t>수</w:t>
+      </w:r>
+      <w:r>
+        <w:rPr>
+          <w:rFonts w:hint="eastAsia"/>
+          <w:lang w:eastAsia="ko-KR"/>
+        </w:rPr>
+        <w:t xml:space="preserve"> </w:t>
+      </w:r>
+      <w:r>
+        <w:rPr>
+          <w:rFonts w:hint="eastAsia"/>
+          <w:lang w:eastAsia="ko-KR"/>
+        </w:rPr>
+        <w:t>있다</w:t>
+      </w:r>
+      <w:r>
+        <w:rPr>
+          <w:rFonts w:hint="eastAsia"/>
+          <w:lang w:eastAsia="ko-KR"/>
+        </w:rPr>
+        <w:t>.</w:t>
+      </w:r>
+      <w:r>
+        <w:rPr>
+          <w:lang w:eastAsia="ko-KR"/>
+        </w:rPr>
+        <w:t>(</w:t>
+      </w:r>
+      <w:r>
+        <w:rPr>
+          <w:rFonts w:hint="eastAsia"/>
+          <w:lang w:eastAsia="ko-KR"/>
+        </w:rPr>
+        <w:t>v</w:t>
+      </w:r>
+      <w:r>
+        <w:rPr>
+          <w:rFonts w:hint="eastAsia"/>
+          <w:lang w:eastAsia="ko-KR"/>
+        </w:rPr>
+        <w:t>는</w:t>
+      </w:r>
+      <w:r>
+        <w:rPr>
+          <w:rFonts w:hint="eastAsia"/>
+          <w:lang w:eastAsia="ko-KR"/>
+        </w:rPr>
+        <w:t xml:space="preserve"> </w:t>
+      </w:r>
+      <w:r>
+        <w:rPr>
+          <w:rFonts w:hint="eastAsia"/>
+          <w:lang w:eastAsia="ko-KR"/>
+        </w:rPr>
+        <w:t>만들어진</w:t>
+      </w:r>
+      <w:r>
+        <w:rPr>
+          <w:rFonts w:hint="eastAsia"/>
+          <w:lang w:eastAsia="ko-KR"/>
+        </w:rPr>
+        <w:t xml:space="preserve"> </w:t>
+      </w:r>
+      <w:r>
+        <w:rPr>
+          <w:rFonts w:hint="eastAsia"/>
+          <w:lang w:eastAsia="ko-KR"/>
+        </w:rPr>
+        <w:t>벡터</w:t>
+      </w:r>
+      <w:r>
+        <w:rPr>
+          <w:rFonts w:hint="eastAsia"/>
+          <w:lang w:eastAsia="ko-KR"/>
+        </w:rPr>
+        <w:t>.</w:t>
+      </w:r>
+      <w:r>
+        <w:rPr>
+          <w:lang w:eastAsia="ko-KR"/>
+        </w:rPr>
+        <w:t xml:space="preserve"> </w:t>
+      </w:r>
+      <w:r>
+        <w:rPr>
+          <w:rFonts w:hint="eastAsia"/>
+          <w:lang w:eastAsia="ko-KR"/>
+        </w:rPr>
+        <w:t>예</w:t>
+      </w:r>
+      <w:r>
+        <w:rPr>
+          <w:lang w:eastAsia="ko-KR"/>
+        </w:rPr>
+        <w:t>: vector&lt;int&gt; v</w:t>
+      </w:r>
+      <w:r>
+        <w:rPr>
+          <w:lang w:eastAsia="ko-KR"/>
+        </w:rPr>
+        <w:t xml:space="preserve">) </w:t>
+      </w:r>
+      <w:r>
+        <w:rPr>
+          <w:rFonts w:hint="eastAsia"/>
+          <w:lang w:eastAsia="ko-KR"/>
+        </w:rPr>
+        <w:t>벡터의</w:t>
+      </w:r>
+      <w:r>
+        <w:rPr>
+          <w:rFonts w:hint="eastAsia"/>
+          <w:lang w:eastAsia="ko-KR"/>
+        </w:rPr>
+        <w:t xml:space="preserve"> </w:t>
+      </w:r>
+      <w:r>
+        <w:rPr>
+          <w:rFonts w:hint="eastAsia"/>
+          <w:lang w:eastAsia="ko-KR"/>
+        </w:rPr>
+        <w:t>끝은</w:t>
+      </w:r>
+      <w:r>
+        <w:rPr>
+          <w:rFonts w:hint="eastAsia"/>
+          <w:lang w:eastAsia="ko-KR"/>
+        </w:rPr>
+        <w:t xml:space="preserve"> </w:t>
+      </w:r>
+      <w:proofErr w:type="spellStart"/>
+      <w:r>
+        <w:rPr>
+          <w:lang w:eastAsia="ko-KR"/>
+        </w:rPr>
+        <w:t>v.end</w:t>
+      </w:r>
+      <w:proofErr w:type="spellEnd"/>
+      <w:r>
+        <w:rPr>
+          <w:lang w:eastAsia="ko-KR"/>
+        </w:rPr>
+        <w:t xml:space="preserve">() </w:t>
+      </w:r>
+      <w:r>
+        <w:rPr>
+          <w:rFonts w:hint="eastAsia"/>
+          <w:lang w:eastAsia="ko-KR"/>
+        </w:rPr>
+        <w:t>또는</w:t>
+      </w:r>
+      <w:r>
+        <w:rPr>
+          <w:rFonts w:hint="eastAsia"/>
+          <w:lang w:eastAsia="ko-KR"/>
+        </w:rPr>
+        <w:t xml:space="preserve"> </w:t>
+      </w:r>
+      <w:proofErr w:type="spellStart"/>
+      <w:proofErr w:type="gramStart"/>
+      <w:r>
+        <w:rPr>
+          <w:lang w:eastAsia="ko-KR"/>
+        </w:rPr>
+        <w:t>v.back</w:t>
+      </w:r>
+      <w:proofErr w:type="spellEnd"/>
+      <w:proofErr w:type="gramEnd"/>
+      <w:r>
+        <w:rPr>
+          <w:lang w:eastAsia="ko-KR"/>
+        </w:rPr>
+        <w:t>()</w:t>
+      </w:r>
+      <w:r>
+        <w:rPr>
+          <w:rFonts w:hint="eastAsia"/>
+          <w:lang w:eastAsia="ko-KR"/>
+        </w:rPr>
+        <w:t>로</w:t>
+      </w:r>
+      <w:r>
+        <w:rPr>
+          <w:rFonts w:hint="eastAsia"/>
+          <w:lang w:eastAsia="ko-KR"/>
+        </w:rPr>
+        <w:t xml:space="preserve"> </w:t>
+      </w:r>
+      <w:r>
+        <w:rPr>
+          <w:rFonts w:hint="eastAsia"/>
+          <w:lang w:eastAsia="ko-KR"/>
+        </w:rPr>
+        <w:t>알</w:t>
+      </w:r>
+      <w:r>
+        <w:rPr>
+          <w:rFonts w:hint="eastAsia"/>
+          <w:lang w:eastAsia="ko-KR"/>
+        </w:rPr>
+        <w:t xml:space="preserve"> </w:t>
+      </w:r>
+      <w:r>
+        <w:rPr>
+          <w:rFonts w:hint="eastAsia"/>
+          <w:lang w:eastAsia="ko-KR"/>
+        </w:rPr>
+        <w:t>수</w:t>
+      </w:r>
+      <w:r>
+        <w:rPr>
+          <w:rFonts w:hint="eastAsia"/>
+          <w:lang w:eastAsia="ko-KR"/>
+        </w:rPr>
+        <w:t xml:space="preserve"> </w:t>
+      </w:r>
+      <w:r>
+        <w:rPr>
+          <w:rFonts w:hint="eastAsia"/>
+          <w:lang w:eastAsia="ko-KR"/>
+        </w:rPr>
+        <w:t>있다</w:t>
+      </w:r>
+      <w:r>
+        <w:rPr>
+          <w:rFonts w:hint="eastAsia"/>
+          <w:lang w:eastAsia="ko-KR"/>
+        </w:rPr>
+        <w:t>.</w:t>
+      </w:r>
+    </w:p>
+    <w:p>
+      <w:pPr>
+        <w:rPr>
+          <w:lang w:eastAsia="ko-KR"/>
+        </w:rPr>
+      </w:pPr>
+      <w:r>
+        <w:rPr>
+          <w:rFonts w:hint="eastAsia"/>
+          <w:lang w:eastAsia="ko-KR"/>
+        </w:rPr>
+        <w:t>벡터에서</w:t>
+      </w:r>
+      <w:r>
+        <w:rPr>
+          <w:rFonts w:hint="eastAsia"/>
+          <w:lang w:eastAsia="ko-KR"/>
+        </w:rPr>
+        <w:t xml:space="preserve"> </w:t>
+      </w:r>
+      <w:r>
+        <w:rPr>
+          <w:rFonts w:hint="eastAsia"/>
+          <w:lang w:eastAsia="ko-KR"/>
+        </w:rPr>
+        <w:t>요소의</w:t>
+      </w:r>
+      <w:r>
+        <w:rPr>
+          <w:rFonts w:hint="eastAsia"/>
+          <w:lang w:eastAsia="ko-KR"/>
+        </w:rPr>
+        <w:t xml:space="preserve"> </w:t>
+      </w:r>
+      <w:r>
+        <w:rPr>
+          <w:rFonts w:hint="eastAsia"/>
+          <w:lang w:eastAsia="ko-KR"/>
+        </w:rPr>
+        <w:t>위치는</w:t>
+      </w:r>
+      <w:r>
+        <w:rPr>
+          <w:rFonts w:hint="eastAsia"/>
+          <w:lang w:eastAsia="ko-KR"/>
+        </w:rPr>
+        <w:t xml:space="preserve"> </w:t>
+      </w:r>
+      <w:r>
+        <w:rPr>
+          <w:rFonts w:hint="eastAsia"/>
+          <w:lang w:eastAsia="ko-KR"/>
+        </w:rPr>
+        <w:t>반복자</w:t>
+      </w:r>
+      <w:r>
+        <w:rPr>
+          <w:rFonts w:hint="eastAsia"/>
+          <w:lang w:eastAsia="ko-KR"/>
+        </w:rPr>
+        <w:t>(</w:t>
+      </w:r>
+      <w:r>
+        <w:rPr>
+          <w:lang w:eastAsia="ko-KR"/>
+        </w:rPr>
+        <w:t>iterator)</w:t>
+      </w:r>
+      <w:proofErr w:type="spellStart"/>
+      <w:r>
+        <w:rPr>
+          <w:rFonts w:hint="eastAsia"/>
+          <w:lang w:eastAsia="ko-KR"/>
+        </w:rPr>
+        <w:t>를</w:t>
+      </w:r>
+      <w:proofErr w:type="spellEnd"/>
+      <w:r>
+        <w:rPr>
+          <w:rFonts w:hint="eastAsia"/>
+          <w:lang w:eastAsia="ko-KR"/>
+        </w:rPr>
+        <w:t xml:space="preserve"> </w:t>
+      </w:r>
+      <w:r>
+        <w:rPr>
+          <w:rFonts w:hint="eastAsia"/>
+          <w:lang w:eastAsia="ko-KR"/>
+        </w:rPr>
+        <w:t>이용하여</w:t>
+      </w:r>
+      <w:r>
+        <w:rPr>
+          <w:rFonts w:hint="eastAsia"/>
+          <w:lang w:eastAsia="ko-KR"/>
+        </w:rPr>
+        <w:t xml:space="preserve"> </w:t>
+      </w:r>
+      <w:r>
+        <w:rPr>
+          <w:rFonts w:hint="eastAsia"/>
+          <w:lang w:eastAsia="ko-KR"/>
+        </w:rPr>
+        <w:t>표시한다</w:t>
+      </w:r>
+      <w:r>
+        <w:rPr>
+          <w:rFonts w:hint="eastAsia"/>
+          <w:lang w:eastAsia="ko-KR"/>
+        </w:rPr>
+        <w:t>.</w:t>
+      </w:r>
+      <w:r>
+        <w:rPr>
+          <w:lang w:eastAsia="ko-KR"/>
+        </w:rPr>
+        <w:t xml:space="preserve"> begin()</w:t>
+      </w:r>
+      <w:r>
+        <w:rPr>
+          <w:rFonts w:hint="eastAsia"/>
+          <w:lang w:eastAsia="ko-KR"/>
+        </w:rPr>
+        <w:t>과</w:t>
+      </w:r>
+      <w:r>
+        <w:rPr>
+          <w:rFonts w:hint="eastAsia"/>
+          <w:lang w:eastAsia="ko-KR"/>
+        </w:rPr>
+        <w:t xml:space="preserve"> </w:t>
+      </w:r>
+      <w:r>
+        <w:rPr>
+          <w:lang w:eastAsia="ko-KR"/>
+        </w:rPr>
+        <w:t>end()</w:t>
+      </w:r>
+      <w:r>
+        <w:rPr>
+          <w:rFonts w:hint="eastAsia"/>
+          <w:lang w:eastAsia="ko-KR"/>
+        </w:rPr>
+        <w:t>는</w:t>
+      </w:r>
+      <w:r>
+        <w:rPr>
+          <w:rFonts w:hint="eastAsia"/>
+          <w:lang w:eastAsia="ko-KR"/>
+        </w:rPr>
+        <w:t xml:space="preserve"> </w:t>
+      </w:r>
+      <w:r>
+        <w:rPr>
+          <w:rFonts w:hint="eastAsia"/>
+          <w:lang w:eastAsia="ko-KR"/>
+        </w:rPr>
+        <w:t>반복자로서</w:t>
+      </w:r>
+      <w:r>
+        <w:rPr>
+          <w:rFonts w:hint="eastAsia"/>
+          <w:lang w:eastAsia="ko-KR"/>
+        </w:rPr>
+        <w:t xml:space="preserve"> </w:t>
+      </w:r>
+      <w:r>
+        <w:rPr>
+          <w:rFonts w:hint="eastAsia"/>
+          <w:lang w:eastAsia="ko-KR"/>
+        </w:rPr>
+        <w:t>벡터의</w:t>
+      </w:r>
+      <w:r>
+        <w:rPr>
+          <w:rFonts w:hint="eastAsia"/>
+          <w:lang w:eastAsia="ko-KR"/>
+        </w:rPr>
+        <w:t xml:space="preserve"> </w:t>
+      </w:r>
+      <w:r>
+        <w:rPr>
+          <w:rFonts w:hint="eastAsia"/>
+          <w:lang w:eastAsia="ko-KR"/>
+        </w:rPr>
+        <w:t>시작과</w:t>
+      </w:r>
+      <w:r>
+        <w:rPr>
+          <w:rFonts w:hint="eastAsia"/>
+          <w:lang w:eastAsia="ko-KR"/>
+        </w:rPr>
+        <w:t xml:space="preserve"> </w:t>
+      </w:r>
+      <w:r>
+        <w:rPr>
+          <w:rFonts w:hint="eastAsia"/>
+          <w:lang w:eastAsia="ko-KR"/>
+        </w:rPr>
+        <w:t>끝을</w:t>
+      </w:r>
+      <w:r>
+        <w:rPr>
+          <w:rFonts w:hint="eastAsia"/>
+          <w:lang w:eastAsia="ko-KR"/>
+        </w:rPr>
+        <w:t xml:space="preserve"> </w:t>
+      </w:r>
+      <w:r>
+        <w:rPr>
+          <w:rFonts w:hint="eastAsia"/>
+          <w:lang w:eastAsia="ko-KR"/>
+        </w:rPr>
+        <w:t>식별한다</w:t>
+      </w:r>
+      <w:r>
+        <w:rPr>
+          <w:rFonts w:hint="eastAsia"/>
+          <w:lang w:eastAsia="ko-KR"/>
+        </w:rPr>
+        <w:t>.</w:t>
+      </w:r>
+    </w:p>
+    <w:p>
+      <w:pPr>
+        <w:rPr>
+          <w:lang w:eastAsia="ko-KR"/>
+        </w:rPr>
+      </w:pPr>
+      <w:r>
+        <w:rPr>
+          <w:lang w:eastAsia="ko-KR"/>
+        </w:rPr>
+        <w:t>vector</w:t>
+      </w:r>
+      <w:r>
+        <w:rPr>
+          <w:rFonts w:hint="eastAsia"/>
+          <w:lang w:eastAsia="ko-KR"/>
+        </w:rPr>
+        <w:t>는</w:t>
+      </w:r>
+      <w:r>
+        <w:rPr>
+          <w:rFonts w:hint="eastAsia"/>
+          <w:lang w:eastAsia="ko-KR"/>
+        </w:rPr>
+        <w:t xml:space="preserve"> </w:t>
+      </w:r>
+      <w:r>
+        <w:rPr>
+          <w:rFonts w:hint="eastAsia"/>
+          <w:lang w:eastAsia="ko-KR"/>
+        </w:rPr>
+        <w:t>크기를</w:t>
+      </w:r>
+      <w:r>
+        <w:rPr>
+          <w:rFonts w:hint="eastAsia"/>
+          <w:lang w:eastAsia="ko-KR"/>
+        </w:rPr>
+        <w:t xml:space="preserve"> </w:t>
+      </w:r>
+      <w:r>
+        <w:rPr>
+          <w:rFonts w:hint="eastAsia"/>
+          <w:lang w:eastAsia="ko-KR"/>
+        </w:rPr>
+        <w:t>미리</w:t>
+      </w:r>
+      <w:r>
+        <w:rPr>
+          <w:rFonts w:hint="eastAsia"/>
+          <w:lang w:eastAsia="ko-KR"/>
+        </w:rPr>
+        <w:t xml:space="preserve"> </w:t>
+      </w:r>
+      <w:r>
+        <w:rPr>
+          <w:rFonts w:hint="eastAsia"/>
+          <w:lang w:eastAsia="ko-KR"/>
+        </w:rPr>
+        <w:t>결정하지</w:t>
+      </w:r>
+      <w:r>
+        <w:rPr>
+          <w:rFonts w:hint="eastAsia"/>
+          <w:lang w:eastAsia="ko-KR"/>
+        </w:rPr>
+        <w:t xml:space="preserve"> </w:t>
+      </w:r>
+      <w:r>
+        <w:rPr>
+          <w:rFonts w:hint="eastAsia"/>
+          <w:lang w:eastAsia="ko-KR"/>
+        </w:rPr>
+        <w:t>않아도</w:t>
+      </w:r>
+      <w:r>
+        <w:rPr>
+          <w:rFonts w:hint="eastAsia"/>
+          <w:lang w:eastAsia="ko-KR"/>
+        </w:rPr>
+        <w:t xml:space="preserve"> </w:t>
+      </w:r>
+      <w:r>
+        <w:rPr>
+          <w:rFonts w:hint="eastAsia"/>
+          <w:lang w:eastAsia="ko-KR"/>
+        </w:rPr>
+        <w:t>된다는</w:t>
+      </w:r>
+      <w:r>
+        <w:rPr>
+          <w:rFonts w:hint="eastAsia"/>
+          <w:lang w:eastAsia="ko-KR"/>
+        </w:rPr>
+        <w:t xml:space="preserve"> </w:t>
+      </w:r>
+      <w:r>
+        <w:rPr>
+          <w:rFonts w:hint="eastAsia"/>
+          <w:lang w:eastAsia="ko-KR"/>
+        </w:rPr>
+        <w:t>큰</w:t>
+      </w:r>
+      <w:r>
+        <w:rPr>
+          <w:rFonts w:hint="eastAsia"/>
+          <w:lang w:eastAsia="ko-KR"/>
+        </w:rPr>
+        <w:t xml:space="preserve"> </w:t>
+      </w:r>
+      <w:r>
+        <w:rPr>
+          <w:rFonts w:hint="eastAsia"/>
+          <w:lang w:eastAsia="ko-KR"/>
+        </w:rPr>
+        <w:t>장점을</w:t>
+      </w:r>
+      <w:r>
+        <w:rPr>
+          <w:rFonts w:hint="eastAsia"/>
+          <w:lang w:eastAsia="ko-KR"/>
+        </w:rPr>
+        <w:t xml:space="preserve"> </w:t>
+      </w:r>
+      <w:r>
+        <w:rPr>
+          <w:rFonts w:hint="eastAsia"/>
+          <w:lang w:eastAsia="ko-KR"/>
+        </w:rPr>
+        <w:t>가지고</w:t>
+      </w:r>
+      <w:r>
+        <w:rPr>
+          <w:rFonts w:hint="eastAsia"/>
+          <w:lang w:eastAsia="ko-KR"/>
+        </w:rPr>
+        <w:t xml:space="preserve"> </w:t>
+      </w:r>
+      <w:r>
+        <w:rPr>
+          <w:rFonts w:hint="eastAsia"/>
+          <w:lang w:eastAsia="ko-KR"/>
+        </w:rPr>
+        <w:t>있다</w:t>
+      </w:r>
+      <w:r>
+        <w:rPr>
+          <w:rFonts w:hint="eastAsia"/>
+          <w:lang w:eastAsia="ko-KR"/>
+        </w:rPr>
+        <w:t>.</w:t>
+      </w:r>
+      <w:r>
+        <w:rPr>
+          <w:lang w:eastAsia="ko-KR"/>
+        </w:rPr>
+        <w:t xml:space="preserve"> </w:t>
+      </w:r>
+      <w:r>
+        <w:rPr>
+          <w:rFonts w:hint="eastAsia"/>
+          <w:lang w:eastAsia="ko-KR"/>
+        </w:rPr>
+        <w:t>하지만</w:t>
+      </w:r>
+      <w:r>
+        <w:rPr>
+          <w:rFonts w:hint="eastAsia"/>
+          <w:lang w:eastAsia="ko-KR"/>
+        </w:rPr>
+        <w:t xml:space="preserve"> </w:t>
+      </w:r>
+      <w:r>
+        <w:rPr>
+          <w:rFonts w:hint="eastAsia"/>
+          <w:lang w:eastAsia="ko-KR"/>
+        </w:rPr>
+        <w:t>성능이</w:t>
+      </w:r>
+      <w:r>
+        <w:rPr>
+          <w:rFonts w:hint="eastAsia"/>
+          <w:lang w:eastAsia="ko-KR"/>
+        </w:rPr>
+        <w:t xml:space="preserve"> </w:t>
+      </w:r>
+      <w:r>
+        <w:rPr>
+          <w:rFonts w:hint="eastAsia"/>
+          <w:lang w:eastAsia="ko-KR"/>
+        </w:rPr>
+        <w:t>중요한</w:t>
+      </w:r>
+      <w:r>
+        <w:rPr>
+          <w:rFonts w:hint="eastAsia"/>
+          <w:lang w:eastAsia="ko-KR"/>
+        </w:rPr>
+        <w:t xml:space="preserve"> </w:t>
+      </w:r>
+      <w:r>
+        <w:rPr>
+          <w:rFonts w:hint="eastAsia"/>
+          <w:lang w:eastAsia="ko-KR"/>
+        </w:rPr>
+        <w:t>애플리케이션을</w:t>
+      </w:r>
+      <w:r>
+        <w:rPr>
+          <w:rFonts w:hint="eastAsia"/>
+          <w:lang w:eastAsia="ko-KR"/>
+        </w:rPr>
+        <w:t xml:space="preserve"> </w:t>
+      </w:r>
+      <w:r>
+        <w:rPr>
+          <w:rFonts w:hint="eastAsia"/>
+          <w:lang w:eastAsia="ko-KR"/>
+        </w:rPr>
+        <w:t>작성할</w:t>
+      </w:r>
+      <w:r>
+        <w:rPr>
+          <w:rFonts w:hint="eastAsia"/>
+          <w:lang w:eastAsia="ko-KR"/>
+        </w:rPr>
+        <w:t xml:space="preserve"> </w:t>
+      </w:r>
+      <w:r>
+        <w:rPr>
+          <w:rFonts w:hint="eastAsia"/>
+          <w:lang w:eastAsia="ko-KR"/>
+        </w:rPr>
+        <w:t>때는</w:t>
+      </w:r>
+      <w:r>
+        <w:rPr>
+          <w:rFonts w:hint="eastAsia"/>
+          <w:lang w:eastAsia="ko-KR"/>
+        </w:rPr>
+        <w:t xml:space="preserve"> </w:t>
+      </w:r>
+      <w:r>
+        <w:rPr>
+          <w:rFonts w:hint="eastAsia"/>
+          <w:lang w:eastAsia="ko-KR"/>
+        </w:rPr>
+        <w:t>문제점이</w:t>
+      </w:r>
+      <w:r>
+        <w:rPr>
+          <w:rFonts w:hint="eastAsia"/>
+          <w:lang w:eastAsia="ko-KR"/>
+        </w:rPr>
+        <w:t xml:space="preserve"> </w:t>
+      </w:r>
+      <w:r>
+        <w:rPr>
+          <w:rFonts w:hint="eastAsia"/>
+          <w:lang w:eastAsia="ko-KR"/>
+        </w:rPr>
+        <w:t>있다</w:t>
+      </w:r>
+      <w:r>
+        <w:rPr>
+          <w:rFonts w:hint="eastAsia"/>
+          <w:lang w:eastAsia="ko-KR"/>
+        </w:rPr>
+        <w:t>.</w:t>
+      </w:r>
+      <w:r>
+        <w:rPr>
+          <w:lang w:eastAsia="ko-KR"/>
+        </w:rPr>
+        <w:t xml:space="preserve"> vector</w:t>
+      </w:r>
+      <w:r>
+        <w:rPr>
+          <w:rFonts w:hint="eastAsia"/>
+          <w:lang w:eastAsia="ko-KR"/>
+        </w:rPr>
+        <w:t>는</w:t>
+      </w:r>
+      <w:r>
+        <w:rPr>
+          <w:rFonts w:hint="eastAsia"/>
+          <w:lang w:eastAsia="ko-KR"/>
+        </w:rPr>
+        <w:t xml:space="preserve"> </w:t>
+      </w:r>
+      <w:r>
+        <w:rPr>
+          <w:rFonts w:hint="eastAsia"/>
+          <w:lang w:eastAsia="ko-KR"/>
+        </w:rPr>
+        <w:t>생성과</w:t>
+      </w:r>
+      <w:r>
+        <w:rPr>
+          <w:rFonts w:hint="eastAsia"/>
+          <w:lang w:eastAsia="ko-KR"/>
+        </w:rPr>
+        <w:t xml:space="preserve"> </w:t>
+      </w:r>
+      <w:r>
+        <w:rPr>
+          <w:rFonts w:hint="eastAsia"/>
+          <w:lang w:eastAsia="ko-KR"/>
+        </w:rPr>
+        <w:t>소멸을</w:t>
+      </w:r>
+      <w:r>
+        <w:rPr>
+          <w:rFonts w:hint="eastAsia"/>
+          <w:lang w:eastAsia="ko-KR"/>
+        </w:rPr>
+        <w:t xml:space="preserve"> </w:t>
+      </w:r>
+      <w:r>
+        <w:rPr>
+          <w:rFonts w:hint="eastAsia"/>
+          <w:lang w:eastAsia="ko-KR"/>
+        </w:rPr>
+        <w:t>하는데</w:t>
+      </w:r>
+      <w:r>
+        <w:rPr>
+          <w:rFonts w:hint="eastAsia"/>
+          <w:lang w:eastAsia="ko-KR"/>
+        </w:rPr>
+        <w:t xml:space="preserve"> </w:t>
+      </w:r>
+      <w:r>
+        <w:rPr>
+          <w:rFonts w:hint="eastAsia"/>
+          <w:lang w:eastAsia="ko-KR"/>
+        </w:rPr>
+        <w:t>상당한</w:t>
+      </w:r>
+      <w:r>
+        <w:rPr>
+          <w:rFonts w:hint="eastAsia"/>
+          <w:lang w:eastAsia="ko-KR"/>
+        </w:rPr>
+        <w:t xml:space="preserve"> </w:t>
+      </w:r>
+      <w:r>
+        <w:rPr>
+          <w:rFonts w:hint="eastAsia"/>
+          <w:lang w:eastAsia="ko-KR"/>
+        </w:rPr>
+        <w:t>시간이</w:t>
+      </w:r>
+      <w:r>
+        <w:rPr>
+          <w:rFonts w:hint="eastAsia"/>
+          <w:lang w:eastAsia="ko-KR"/>
+        </w:rPr>
+        <w:t xml:space="preserve"> </w:t>
+      </w:r>
+      <w:r>
+        <w:rPr>
+          <w:rFonts w:hint="eastAsia"/>
+          <w:lang w:eastAsia="ko-KR"/>
+        </w:rPr>
+        <w:t>소요된다</w:t>
+      </w:r>
+      <w:r>
+        <w:rPr>
+          <w:rFonts w:hint="eastAsia"/>
+          <w:lang w:eastAsia="ko-KR"/>
+        </w:rPr>
+        <w:t>.</w:t>
+      </w:r>
+      <w:r>
+        <w:rPr>
+          <w:lang w:eastAsia="ko-KR"/>
+        </w:rPr>
+        <w:t xml:space="preserve"> </w:t>
+      </w:r>
+      <w:r>
+        <w:rPr>
+          <w:rFonts w:hint="eastAsia"/>
+          <w:lang w:eastAsia="ko-KR"/>
+        </w:rPr>
+        <w:t>따라서</w:t>
+      </w:r>
+      <w:r>
+        <w:rPr>
+          <w:rFonts w:hint="eastAsia"/>
+          <w:lang w:eastAsia="ko-KR"/>
+        </w:rPr>
+        <w:t xml:space="preserve"> </w:t>
+      </w:r>
+      <w:r>
+        <w:rPr>
+          <w:lang w:eastAsia="ko-KR"/>
+        </w:rPr>
+        <w:t>vector</w:t>
+      </w:r>
+      <w:r>
+        <w:rPr>
+          <w:rFonts w:hint="eastAsia"/>
+          <w:lang w:eastAsia="ko-KR"/>
+        </w:rPr>
+        <w:t>의</w:t>
+      </w:r>
+      <w:r>
+        <w:rPr>
+          <w:rFonts w:hint="eastAsia"/>
+          <w:lang w:eastAsia="ko-KR"/>
+        </w:rPr>
+        <w:t xml:space="preserve"> </w:t>
+      </w:r>
+      <w:r>
+        <w:rPr>
+          <w:rFonts w:hint="eastAsia"/>
+          <w:lang w:eastAsia="ko-KR"/>
+        </w:rPr>
+        <w:t>장점이</w:t>
+      </w:r>
+      <w:r>
+        <w:rPr>
+          <w:rFonts w:hint="eastAsia"/>
+          <w:lang w:eastAsia="ko-KR"/>
+        </w:rPr>
+        <w:t xml:space="preserve"> </w:t>
+      </w:r>
+      <w:r>
+        <w:rPr>
+          <w:rFonts w:hint="eastAsia"/>
+          <w:lang w:eastAsia="ko-KR"/>
+        </w:rPr>
+        <w:t>많지만</w:t>
+      </w:r>
+      <w:r>
+        <w:rPr>
+          <w:rFonts w:hint="eastAsia"/>
+          <w:lang w:eastAsia="ko-KR"/>
+        </w:rPr>
+        <w:t xml:space="preserve"> </w:t>
+      </w:r>
+      <w:r>
+        <w:rPr>
+          <w:rFonts w:hint="eastAsia"/>
+          <w:lang w:eastAsia="ko-KR"/>
+        </w:rPr>
+        <w:t>성능</w:t>
+      </w:r>
+      <w:r>
+        <w:rPr>
+          <w:rFonts w:hint="eastAsia"/>
+          <w:lang w:eastAsia="ko-KR"/>
+        </w:rPr>
+        <w:t xml:space="preserve"> </w:t>
+      </w:r>
+      <w:r>
+        <w:rPr>
+          <w:rFonts w:hint="eastAsia"/>
+          <w:lang w:eastAsia="ko-KR"/>
+        </w:rPr>
+        <w:t>때문에</w:t>
+      </w:r>
+      <w:r>
+        <w:rPr>
+          <w:rFonts w:hint="eastAsia"/>
+          <w:lang w:eastAsia="ko-KR"/>
+        </w:rPr>
+        <w:t xml:space="preserve"> </w:t>
+      </w:r>
+      <w:r>
+        <w:rPr>
+          <w:rFonts w:hint="eastAsia"/>
+          <w:lang w:eastAsia="ko-KR"/>
+        </w:rPr>
+        <w:t>기존의</w:t>
+      </w:r>
+      <w:r>
+        <w:rPr>
+          <w:rFonts w:hint="eastAsia"/>
+          <w:lang w:eastAsia="ko-KR"/>
+        </w:rPr>
+        <w:t xml:space="preserve"> </w:t>
+      </w:r>
+      <w:r>
+        <w:rPr>
+          <w:rFonts w:hint="eastAsia"/>
+          <w:lang w:eastAsia="ko-KR"/>
+        </w:rPr>
+        <w:t>배열을</w:t>
+      </w:r>
+      <w:r>
+        <w:rPr>
+          <w:rFonts w:hint="eastAsia"/>
+          <w:lang w:eastAsia="ko-KR"/>
+        </w:rPr>
+        <w:t xml:space="preserve"> </w:t>
+      </w:r>
+      <w:r>
+        <w:rPr>
+          <w:rFonts w:hint="eastAsia"/>
+          <w:lang w:eastAsia="ko-KR"/>
+        </w:rPr>
+        <w:t>사용하는</w:t>
+      </w:r>
+      <w:r>
+        <w:rPr>
+          <w:rFonts w:hint="eastAsia"/>
+          <w:lang w:eastAsia="ko-KR"/>
+        </w:rPr>
+        <w:t xml:space="preserve"> </w:t>
+      </w:r>
+      <w:r>
+        <w:rPr>
+          <w:rFonts w:hint="eastAsia"/>
+          <w:lang w:eastAsia="ko-KR"/>
+        </w:rPr>
+        <w:t>경우도</w:t>
+      </w:r>
+      <w:r>
+        <w:rPr>
+          <w:rFonts w:hint="eastAsia"/>
+          <w:lang w:eastAsia="ko-KR"/>
+        </w:rPr>
+        <w:t xml:space="preserve"> </w:t>
+      </w:r>
+      <w:r>
+        <w:rPr>
+          <w:rFonts w:hint="eastAsia"/>
+          <w:lang w:eastAsia="ko-KR"/>
+        </w:rPr>
+        <w:t>많다</w:t>
+      </w:r>
+      <w:r>
+        <w:rPr>
+          <w:rFonts w:hint="eastAsia"/>
+          <w:lang w:eastAsia="ko-KR"/>
+        </w:rPr>
+        <w:t>.</w:t>
+      </w:r>
+      <w:r>
+        <w:rPr>
+          <w:lang w:eastAsia="ko-KR"/>
+        </w:rPr>
+        <w:t xml:space="preserve"> </w:t>
+      </w:r>
+      <w:r>
+        <w:rPr>
+          <w:rFonts w:hint="eastAsia"/>
+          <w:lang w:eastAsia="ko-KR"/>
+        </w:rPr>
+        <w:t>이</w:t>
+      </w:r>
+      <w:r>
+        <w:rPr>
+          <w:rFonts w:hint="eastAsia"/>
+          <w:lang w:eastAsia="ko-KR"/>
+        </w:rPr>
+        <w:t xml:space="preserve"> </w:t>
+      </w:r>
+      <w:r>
+        <w:rPr>
+          <w:rFonts w:hint="eastAsia"/>
+          <w:lang w:eastAsia="ko-KR"/>
+        </w:rPr>
+        <w:t>문제를</w:t>
+      </w:r>
+      <w:r>
+        <w:rPr>
+          <w:rFonts w:hint="eastAsia"/>
+          <w:lang w:eastAsia="ko-KR"/>
+        </w:rPr>
+        <w:t xml:space="preserve"> </w:t>
+      </w:r>
+      <w:r>
+        <w:rPr>
+          <w:rFonts w:hint="eastAsia"/>
+          <w:lang w:eastAsia="ko-KR"/>
+        </w:rPr>
+        <w:t>해결하기</w:t>
+      </w:r>
+      <w:r>
+        <w:rPr>
+          <w:rFonts w:hint="eastAsia"/>
+          <w:lang w:eastAsia="ko-KR"/>
+        </w:rPr>
+        <w:t xml:space="preserve"> </w:t>
+      </w:r>
+      <w:r>
+        <w:rPr>
+          <w:rFonts w:hint="eastAsia"/>
+          <w:lang w:eastAsia="ko-KR"/>
+        </w:rPr>
+        <w:t>위해</w:t>
+      </w:r>
+      <w:r>
+        <w:rPr>
+          <w:rFonts w:hint="eastAsia"/>
+          <w:lang w:eastAsia="ko-KR"/>
+        </w:rPr>
+        <w:t xml:space="preserve"> </w:t>
+      </w:r>
+      <w:r>
+        <w:rPr>
+          <w:lang w:eastAsia="ko-KR"/>
+        </w:rPr>
+        <w:t>C++11</w:t>
+      </w:r>
+      <w:r>
+        <w:rPr>
+          <w:rFonts w:hint="eastAsia"/>
+          <w:lang w:eastAsia="ko-KR"/>
+        </w:rPr>
+        <w:t>에서는</w:t>
+      </w:r>
+      <w:r>
+        <w:rPr>
+          <w:rFonts w:hint="eastAsia"/>
+          <w:lang w:eastAsia="ko-KR"/>
+        </w:rPr>
+        <w:t xml:space="preserve"> </w:t>
+      </w:r>
+      <w:proofErr w:type="gramStart"/>
+      <w:r>
+        <w:rPr>
+          <w:lang w:eastAsia="ko-KR"/>
+        </w:rPr>
+        <w:t>std::</w:t>
+      </w:r>
+      <w:proofErr w:type="gramEnd"/>
+      <w:r>
+        <w:rPr>
+          <w:lang w:eastAsia="ko-KR"/>
+        </w:rPr>
+        <w:t>array</w:t>
+      </w:r>
+      <w:r>
+        <w:rPr>
+          <w:rFonts w:hint="eastAsia"/>
+          <w:lang w:eastAsia="ko-KR"/>
+        </w:rPr>
+        <w:t>를</w:t>
+      </w:r>
+      <w:r>
+        <w:rPr>
+          <w:rFonts w:hint="eastAsia"/>
+          <w:lang w:eastAsia="ko-KR"/>
+        </w:rPr>
+        <w:t xml:space="preserve"> </w:t>
+      </w:r>
+      <w:r>
+        <w:rPr>
+          <w:rFonts w:hint="eastAsia"/>
+          <w:lang w:eastAsia="ko-KR"/>
+        </w:rPr>
+        <w:t>새롭게</w:t>
+      </w:r>
+      <w:r>
+        <w:rPr>
+          <w:rFonts w:hint="eastAsia"/>
+          <w:lang w:eastAsia="ko-KR"/>
+        </w:rPr>
+        <w:t xml:space="preserve"> </w:t>
+      </w:r>
+      <w:r>
+        <w:rPr>
+          <w:rFonts w:hint="eastAsia"/>
+          <w:lang w:eastAsia="ko-KR"/>
+        </w:rPr>
+        <w:t>제시하였다</w:t>
+      </w:r>
+      <w:r>
+        <w:rPr>
+          <w:rFonts w:hint="eastAsia"/>
+          <w:lang w:eastAsia="ko-KR"/>
+        </w:rPr>
+        <w:t>.</w:t>
+      </w:r>
+      <w:bookmarkStart w:id="5" w:name="_GoBack"/>
+      <w:bookmarkEnd w:id="5"/>
     </w:p>
     <w:p>
       <w:pPr>
@@ -3879,6 +5620,7 @@
                 <w:rFonts w:hint="eastAsia"/>
                 <w:lang w:eastAsia="ko-KR"/>
               </w:rPr>
+              <w:lastRenderedPageBreak/>
               <w:t>}</w:t>
             </w:r>
           </w:p>
@@ -3898,6 +5640,7 @@
                 <w:rFonts w:hint="eastAsia"/>
                 <w:lang w:eastAsia="ko-KR"/>
               </w:rPr>
+              <w:lastRenderedPageBreak/>
               <w:t>-</w:t>
             </w:r>
             <w:r>
@@ -3987,6 +5730,7 @@
                 <w:rFonts w:hint="eastAsia"/>
                 <w:lang w:eastAsia="ko-KR"/>
               </w:rPr>
+              <w:lastRenderedPageBreak/>
               <w:t>T</w:t>
             </w:r>
             <w:r>
@@ -4199,7 +5943,6 @@
       <w:pPr>
         <w:pStyle w:val="1"/>
         <w:rPr>
-          <w:rFonts w:hint="eastAsia"/>
           <w:lang w:eastAsia="ko-KR"/>
         </w:rPr>
       </w:pPr>
@@ -4256,7 +5999,6 @@
     <w:p>
       <w:pPr>
         <w:rPr>
-          <w:rFonts w:hint="eastAsia"/>
           <w:lang w:eastAsia="ko-KR"/>
         </w:rPr>
       </w:pPr>
@@ -4484,105 +6226,105 @@
         </w:rPr>
         <w:t xml:space="preserve">. </w:t>
       </w:r>
+      <w:r>
+        <w:rPr>
+          <w:rFonts w:hint="eastAsia"/>
+          <w:lang w:eastAsia="ko-KR"/>
+        </w:rPr>
+        <w:t>설정자는</w:t>
+      </w:r>
+      <w:r>
+        <w:rPr>
+          <w:rFonts w:hint="eastAsia"/>
+          <w:lang w:eastAsia="ko-KR"/>
+        </w:rPr>
+        <w:t xml:space="preserve"> </w:t>
+      </w:r>
+      <w:r>
+        <w:rPr>
+          <w:rFonts w:hint="eastAsia"/>
+          <w:lang w:eastAsia="ko-KR"/>
+        </w:rPr>
+        <w:t>매개</w:t>
+      </w:r>
+      <w:r>
+        <w:rPr>
+          <w:rFonts w:hint="eastAsia"/>
+          <w:lang w:eastAsia="ko-KR"/>
+        </w:rPr>
+        <w:t xml:space="preserve"> </w:t>
+      </w:r>
+      <w:r>
+        <w:rPr>
+          <w:rFonts w:hint="eastAsia"/>
+          <w:lang w:eastAsia="ko-KR"/>
+        </w:rPr>
+        <w:t>변수를</w:t>
+      </w:r>
+      <w:r>
+        <w:rPr>
+          <w:rFonts w:hint="eastAsia"/>
+          <w:lang w:eastAsia="ko-KR"/>
+        </w:rPr>
+        <w:t xml:space="preserve"> </w:t>
+      </w:r>
+      <w:r>
+        <w:rPr>
+          <w:rFonts w:hint="eastAsia"/>
+          <w:lang w:eastAsia="ko-KR"/>
+        </w:rPr>
+        <w:t>통하여</w:t>
+      </w:r>
+      <w:r>
+        <w:rPr>
+          <w:rFonts w:hint="eastAsia"/>
+          <w:lang w:eastAsia="ko-KR"/>
+        </w:rPr>
+        <w:t xml:space="preserve"> </w:t>
+      </w:r>
+      <w:r>
+        <w:rPr>
+          <w:lang w:eastAsia="ko-KR"/>
+        </w:rPr>
+        <w:t xml:space="preserve">private </w:t>
+      </w:r>
+      <w:r>
+        <w:rPr>
+          <w:rFonts w:hint="eastAsia"/>
+          <w:lang w:eastAsia="ko-KR"/>
+        </w:rPr>
+        <w:t>멤버를</w:t>
+      </w:r>
+      <w:r>
+        <w:rPr>
+          <w:rFonts w:hint="eastAsia"/>
+          <w:lang w:eastAsia="ko-KR"/>
+        </w:rPr>
+        <w:t xml:space="preserve"> </w:t>
+      </w:r>
       <w:proofErr w:type="gramStart"/>
       <w:r>
         <w:rPr>
           <w:rFonts w:hint="eastAsia"/>
           <w:lang w:eastAsia="ko-KR"/>
         </w:rPr>
-        <w:t>설정자는</w:t>
+        <w:t>설정</w:t>
+      </w:r>
+      <w:r>
+        <w:rPr>
+          <w:rFonts w:hint="eastAsia"/>
+          <w:lang w:eastAsia="ko-KR"/>
+        </w:rPr>
+        <w:t xml:space="preserve"> </w:t>
+      </w:r>
+      <w:r>
+        <w:rPr>
+          <w:rFonts w:hint="eastAsia"/>
+          <w:lang w:eastAsia="ko-KR"/>
+        </w:rPr>
+        <w:t>하는데</w:t>
       </w:r>
       <w:proofErr w:type="gramEnd"/>
-      <w:r>
-        <w:rPr>
-          <w:rFonts w:hint="eastAsia"/>
-          <w:lang w:eastAsia="ko-KR"/>
-        </w:rPr>
-        <w:t xml:space="preserve"> </w:t>
-      </w:r>
-      <w:r>
-        <w:rPr>
-          <w:rFonts w:hint="eastAsia"/>
-          <w:lang w:eastAsia="ko-KR"/>
-        </w:rPr>
-        <w:t>매개</w:t>
-      </w:r>
-      <w:r>
-        <w:rPr>
-          <w:rFonts w:hint="eastAsia"/>
-          <w:lang w:eastAsia="ko-KR"/>
-        </w:rPr>
-        <w:t xml:space="preserve"> </w:t>
-      </w:r>
-      <w:r>
-        <w:rPr>
-          <w:rFonts w:hint="eastAsia"/>
-          <w:lang w:eastAsia="ko-KR"/>
-        </w:rPr>
-        <w:t>변수를</w:t>
-      </w:r>
-      <w:r>
-        <w:rPr>
-          <w:rFonts w:hint="eastAsia"/>
-          <w:lang w:eastAsia="ko-KR"/>
-        </w:rPr>
-        <w:t xml:space="preserve"> </w:t>
-      </w:r>
-      <w:r>
-        <w:rPr>
-          <w:rFonts w:hint="eastAsia"/>
-          <w:lang w:eastAsia="ko-KR"/>
-        </w:rPr>
-        <w:t>통하여</w:t>
-      </w:r>
-      <w:r>
-        <w:rPr>
-          <w:rFonts w:hint="eastAsia"/>
-          <w:lang w:eastAsia="ko-KR"/>
-        </w:rPr>
-        <w:t xml:space="preserve"> </w:t>
-      </w:r>
-      <w:r>
-        <w:rPr>
-          <w:lang w:eastAsia="ko-KR"/>
-        </w:rPr>
-        <w:t xml:space="preserve">private </w:t>
-      </w:r>
-      <w:r>
-        <w:rPr>
-          <w:rFonts w:hint="eastAsia"/>
-          <w:lang w:eastAsia="ko-KR"/>
-        </w:rPr>
-        <w:t>멤버를</w:t>
-      </w:r>
-      <w:r>
-        <w:rPr>
-          <w:rFonts w:hint="eastAsia"/>
-          <w:lang w:eastAsia="ko-KR"/>
-        </w:rPr>
-        <w:t xml:space="preserve"> </w:t>
-      </w:r>
-      <w:r>
-        <w:rPr>
-          <w:rFonts w:hint="eastAsia"/>
-          <w:lang w:eastAsia="ko-KR"/>
-        </w:rPr>
-        <w:t>설정</w:t>
-      </w:r>
-      <w:r>
-        <w:rPr>
-          <w:rFonts w:hint="eastAsia"/>
-          <w:lang w:eastAsia="ko-KR"/>
-        </w:rPr>
-        <w:t xml:space="preserve"> </w:t>
-      </w:r>
-      <w:r>
-        <w:rPr>
-          <w:rFonts w:hint="eastAsia"/>
-          <w:lang w:eastAsia="ko-KR"/>
-        </w:rPr>
-        <w:t>하는데</w:t>
-      </w:r>
       <w:r>
         <w:rPr>
           <w:rFonts w:hint="eastAsia"/>
@@ -5129,7 +6871,6 @@
                 <w:rFonts w:hint="eastAsia"/>
                 <w:lang w:eastAsia="ko-KR"/>
               </w:rPr>
-              <w:lastRenderedPageBreak/>
               <w:t>v</w:t>
             </w:r>
             <w:r>
@@ -5306,7 +7047,6 @@
           <w:p>
             <w:pPr>
               <w:rPr>
-                <w:rFonts w:hint="eastAsia"/>
                 <w:lang w:eastAsia="ko-KR"/>
               </w:rPr>
             </w:pPr>
@@ -5320,7 +7060,6 @@
           <w:p>
             <w:pPr>
               <w:rPr>
-                <w:rFonts w:hint="eastAsia"/>
                 <w:lang w:eastAsia="ko-KR"/>
               </w:rPr>
             </w:pPr>
@@ -5338,7 +7077,6 @@
     <w:p>
       <w:pPr>
         <w:rPr>
-          <w:rFonts w:hint="eastAsia"/>
           <w:lang w:eastAsia="ko-KR"/>
         </w:rPr>
       </w:pPr>
@@ -5841,13 +7579,7 @@
               <w:rPr>
                 <w:lang w:eastAsia="ko-KR"/>
               </w:rPr>
-              <w:t>get</w:t>
-            </w:r>
-            <w:r>
-              <w:rPr>
-                <w:lang w:eastAsia="ko-KR"/>
-              </w:rPr>
-              <w:t>Number</w:t>
+              <w:t>getNumber</w:t>
             </w:r>
             <w:proofErr w:type="spellEnd"/>
             <w:r>
@@ -5867,7 +7599,6 @@
           <w:p>
             <w:pPr>
               <w:rPr>
-                <w:rFonts w:hint="eastAsia"/>
                 <w:lang w:eastAsia="ko-KR"/>
               </w:rPr>
             </w:pPr>
@@ -5875,13 +7606,7 @@
               <w:rPr>
                 <w:lang w:eastAsia="ko-KR"/>
               </w:rPr>
-              <w:t xml:space="preserve">    </w:t>
-            </w:r>
-            <w:r>
-              <w:rPr>
-                <w:lang w:eastAsia="ko-KR"/>
-              </w:rPr>
-              <w:t xml:space="preserve">return </w:t>
+              <w:t xml:space="preserve">    return </w:t>
             </w:r>
             <w:proofErr w:type="gramStart"/>
             <w:r>
@@ -5901,7 +7626,6 @@
           <w:p>
             <w:pPr>
               <w:rPr>
-                <w:rFonts w:hint="eastAsia"/>
                 <w:lang w:eastAsia="ko-KR"/>
               </w:rPr>
             </w:pPr>
@@ -5918,7 +7642,98 @@
     <w:p>
       <w:pPr>
         <w:rPr>
-          <w:rFonts w:hint="eastAsia"/>
+          <w:lang w:eastAsia="ko-KR"/>
+        </w:rPr>
+      </w:pPr>
+    </w:p>
+    <w:p>
+      <w:pPr>
+        <w:rPr>
+          <w:lang w:eastAsia="ko-KR"/>
+        </w:rPr>
+      </w:pPr>
+    </w:p>
+    <w:p>
+      <w:pPr>
+        <w:pStyle w:val="1"/>
+        <w:rPr>
+          <w:lang w:eastAsia="ko-KR"/>
+        </w:rPr>
+      </w:pPr>
+      <w:r>
+        <w:rPr>
+          <w:lang w:eastAsia="ko-KR"/>
+        </w:rPr>
+        <w:t>loop</w:t>
+      </w:r>
+    </w:p>
+    <w:p>
+      <w:pPr>
+        <w:pStyle w:val="2"/>
+        <w:rPr>
+          <w:lang w:eastAsia="ko-KR"/>
+        </w:rPr>
+      </w:pPr>
+      <w:r>
+        <w:rPr>
+          <w:rFonts w:hint="eastAsia"/>
+          <w:lang w:eastAsia="ko-KR"/>
+        </w:rPr>
+        <w:t>범위</w:t>
+      </w:r>
+      <w:r>
+        <w:rPr>
+          <w:rFonts w:hint="eastAsia"/>
+          <w:lang w:eastAsia="ko-KR"/>
+        </w:rPr>
+        <w:t xml:space="preserve"> </w:t>
+      </w:r>
+      <w:r>
+        <w:rPr>
+          <w:rFonts w:hint="eastAsia"/>
+          <w:lang w:eastAsia="ko-KR"/>
+        </w:rPr>
+        <w:t>기반</w:t>
+      </w:r>
+      <w:r>
+        <w:rPr>
+          <w:rFonts w:hint="eastAsia"/>
+          <w:lang w:eastAsia="ko-KR"/>
+        </w:rPr>
+        <w:t xml:space="preserve"> </w:t>
+      </w:r>
+      <w:r>
+        <w:rPr>
+          <w:rFonts w:hint="eastAsia"/>
+          <w:lang w:eastAsia="ko-KR"/>
+        </w:rPr>
+        <w:t>루프</w:t>
+      </w:r>
+      <w:r>
+        <w:rPr>
+          <w:rFonts w:hint="eastAsia"/>
+          <w:lang w:eastAsia="ko-KR"/>
+        </w:rPr>
+        <w:t>(</w:t>
+      </w:r>
+      <w:proofErr w:type="spellStart"/>
+      <w:r>
+        <w:rPr>
+          <w:lang w:eastAsia="ko-KR"/>
+        </w:rPr>
+        <w:t>Todo</w:t>
+      </w:r>
+      <w:proofErr w:type="spellEnd"/>
+      <w:r>
+        <w:rPr>
+          <w:lang w:eastAsia="ko-KR"/>
+        </w:rPr>
+        <w:t>)</w:t>
+      </w:r>
+    </w:p>
+    <w:p>
+      <w:pPr>
+        <w:rPr>
           <w:lang w:eastAsia="ko-KR"/>
         </w:rPr>
       </w:pPr>
@@ -12919,6 +14734,7 @@
     <w:rsid w:val="00D94A52"/>
     <w:rsid w:val="00DA23F7"/>
     <w:rsid w:val="00DD6F07"/>
+    <w:rsid w:val="00DF123C"/>
     <w:rsid w:val="00E14097"/>
     <w:rsid w:val="00E169ED"/>
     <w:rsid w:val="00E269F3"/>
@@ -12928,6 +14744,7 @@
     <w:rsid w:val="00E501FE"/>
     <w:rsid w:val="00E6349E"/>
     <w:rsid w:val="00E76D6B"/>
+    <w:rsid w:val="00E82F78"/>
     <w:rsid w:val="00EB50FC"/>
     <w:rsid w:val="00ED06B6"/>
     <w:rsid w:val="00ED1601"/>
@@ -13848,7 +15665,7 @@
 </file>
 
 <file path=customXml/itemProps4.xml><?xml version="1.0" encoding="utf-8"?>
-<ds:datastoreItem xmlns:ds="http://schemas.openxmlformats.org/officeDocument/2006/customXml" ds:itemID="{B2BC02FB-3E2A-4032-8EFF-6FA0913D925F}">
+<ds:datastoreItem xmlns:ds="http://schemas.openxmlformats.org/officeDocument/2006/customXml" ds:itemID="{848414B5-9F60-4399-9D21-0E198628E628}">
   <ds:schemaRefs>
     <ds:schemaRef ds:uri="http://schemas.openxmlformats.org/officeDocument/2006/bibliography"/>
   </ds:schemaRefs>

</xml_diff>